<commit_message>
Dois esquemas de paginação
</commit_message>
<xml_diff>
--- a/Projecto/Exercicio 1/Relatório-Exercicio1.docx
+++ b/Projecto/Exercicio 1/Relatório-Exercicio1.docx
@@ -1091,7 +1091,7 @@
         <w:rPr>
           <w:noProof/>
         </w:rPr>
-        <w:t>5</w:t>
+        <w:t>1</w:t>
       </w:r>
       <w:r>
         <w:rPr>
@@ -1155,7 +1155,7 @@
         <w:rPr>
           <w:noProof/>
         </w:rPr>
-        <w:t>6</w:t>
+        <w:t>2</w:t>
       </w:r>
       <w:r>
         <w:rPr>
@@ -1221,7 +1221,7 @@
         <w:rPr>
           <w:noProof/>
         </w:rPr>
-        <w:t>6</w:t>
+        <w:t>2</w:t>
       </w:r>
       <w:r>
         <w:rPr>
@@ -1287,7 +1287,7 @@
         <w:rPr>
           <w:noProof/>
         </w:rPr>
-        <w:t>8</w:t>
+        <w:t>5</w:t>
       </w:r>
       <w:r>
         <w:rPr>
@@ -1353,7 +1353,7 @@
         <w:rPr>
           <w:noProof/>
         </w:rPr>
-        <w:t>9</w:t>
+        <w:t>6</w:t>
       </w:r>
       <w:r>
         <w:rPr>
@@ -1427,7 +1427,7 @@
         <w:rPr>
           <w:noProof/>
         </w:rPr>
-        <w:t>10</w:t>
+        <w:t>6</w:t>
       </w:r>
       <w:r>
         <w:rPr>
@@ -1470,6 +1470,8 @@
           <w:szCs w:val="28"/>
         </w:rPr>
       </w:pPr>
+      <w:bookmarkStart w:id="0" w:name="_GoBack"/>
+      <w:bookmarkEnd w:id="0"/>
     </w:p>
     <w:p>
       <w:pPr>
@@ -2017,6 +2019,25 @@
           <w:sz w:val="28"/>
           <w:szCs w:val="28"/>
         </w:rPr>
+      </w:pPr>
+    </w:p>
+    <w:p>
+      <w:pPr>
+        <w:rPr>
+          <w:rFonts w:ascii="Arial" w:hAnsi="Arial"/>
+          <w:sz w:val="28"/>
+          <w:szCs w:val="28"/>
+        </w:rPr>
+        <w:sectPr>
+          <w:footerReference w:type="even" r:id="rId9"/>
+          <w:footerReference w:type="default" r:id="rId10"/>
+          <w:pgSz w:w="11900" w:h="16840"/>
+          <w:pgMar w:top="1440" w:right="1800" w:bottom="1440" w:left="1800" w:header="708" w:footer="708" w:gutter="0"/>
+          <w:pgNumType w:fmt="lowerRoman" w:chapStyle="1"/>
+          <w:cols w:space="708"/>
+          <w:titlePg/>
+          <w:docGrid w:linePitch="360"/>
+        </w:sectPr>
       </w:pPr>
     </w:p>
     <w:p>
@@ -2040,7 +2061,7 @@
           <w:color w:val="000000" w:themeColor="text1"/>
         </w:rPr>
       </w:pPr>
-      <w:bookmarkStart w:id="0" w:name="_Toc320172249"/>
+      <w:bookmarkStart w:id="1" w:name="_Toc320172249"/>
       <w:r>
         <w:rPr>
           <w:rFonts w:ascii="Arial" w:hAnsi="Arial" w:cs="Arial"/>
@@ -2048,7 +2069,7 @@
         </w:rPr>
         <w:t>Introdução</w:t>
       </w:r>
-      <w:bookmarkEnd w:id="0"/>
+      <w:bookmarkEnd w:id="1"/>
     </w:p>
     <w:p>
       <w:pPr>
@@ -2320,7 +2341,7 @@
           <w:color w:val="000000" w:themeColor="text1"/>
         </w:rPr>
       </w:pPr>
-      <w:bookmarkStart w:id="1" w:name="_Toc320172250"/>
+      <w:bookmarkStart w:id="2" w:name="_Toc320172250"/>
       <w:r>
         <w:rPr>
           <w:rFonts w:ascii="Arial" w:hAnsi="Arial" w:cs="Arial"/>
@@ -2328,7 +2349,7 @@
         </w:rPr>
         <w:t>Preliminares</w:t>
       </w:r>
-      <w:bookmarkEnd w:id="1"/>
+      <w:bookmarkEnd w:id="2"/>
     </w:p>
     <w:p/>
     <w:p>
@@ -2343,7 +2364,7 @@
           <w:szCs w:val="24"/>
         </w:rPr>
       </w:pPr>
-      <w:bookmarkStart w:id="2" w:name="_Toc320172251"/>
+      <w:bookmarkStart w:id="3" w:name="_Toc320172251"/>
       <w:r>
         <w:rPr>
           <w:rFonts w:ascii="Arial" w:hAnsi="Arial" w:cs="Arial"/>
@@ -2635,7 +2656,7 @@
         <w:t>Descrição do Trabalho e Análise de Resultados   </w:t>
       </w:r>
-      <w:bookmarkEnd w:id="2"/>
+      <w:bookmarkEnd w:id="3"/>
     </w:p>
     <w:p>
       <w:pPr>
@@ -2645,7 +2666,7 @@
           <w:color w:val="000000" w:themeColor="text1"/>
         </w:rPr>
       </w:pPr>
-      <w:bookmarkStart w:id="3" w:name="_Toc320172252"/>
+      <w:bookmarkStart w:id="4" w:name="_Toc320172252"/>
     </w:p>
     <w:p>
       <w:pPr>
@@ -2802,7 +2823,7 @@
         <w:t>Conclusões e Sugestões   </w:t>
       </w:r>
-      <w:bookmarkEnd w:id="3"/>
+      <w:bookmarkEnd w:id="4"/>
     </w:p>
     <w:p>
       <w:pPr>
@@ -2812,7 +2833,7 @@
           <w:color w:val="000000" w:themeColor="text1"/>
         </w:rPr>
       </w:pPr>
-      <w:bookmarkStart w:id="4" w:name="_Toc320172253"/>
+      <w:bookmarkStart w:id="5" w:name="_Toc320172253"/>
     </w:p>
     <w:p>
       <w:pPr>
@@ -2970,7 +2991,7 @@
         <w:t>Referências   </w:t>
       </w:r>
-      <w:bookmarkEnd w:id="4"/>
+      <w:bookmarkEnd w:id="5"/>
     </w:p>
     <w:p/>
     <w:p/>
@@ -2986,7 +3007,7 @@
           <w:rFonts w:ascii="Arial" w:hAnsi="Arial" w:cs="Arial"/>
         </w:rPr>
       </w:pPr>
-      <w:bookmarkStart w:id="5" w:name="_Toc320172254"/>
+      <w:bookmarkStart w:id="6" w:name="_Toc320172254"/>
       <w:r>
         <w:rPr>
           <w:rFonts w:ascii="Arial" w:hAnsi="Arial" w:cs="Arial"/>
@@ -3195,7 +3216,7 @@
         </w:rPr>
         <w:tab/>
       </w:r>
-      <w:hyperlink r:id="rId9" w:history="1">
+      <w:hyperlink r:id="rId11" w:history="1">
         <w:r>
           <w:rPr>
             <w:rStyle w:val="Hyperlink"/>
@@ -3328,7 +3349,7 @@
         </w:rPr>
         <w:tab/>
       </w:r>
-      <w:hyperlink r:id="rId10" w:history="1">
+      <w:hyperlink r:id="rId12" w:history="1">
         <w:r>
           <w:rPr>
             <w:rStyle w:val="Hyperlink"/>
@@ -3454,7 +3475,7 @@
         </w:rPr>
         <w:tab/>
       </w:r>
-      <w:hyperlink r:id="rId11" w:history="1">
+      <w:hyperlink r:id="rId13" w:history="1">
         <w:r>
           <w:rPr>
             <w:rStyle w:val="Hyperlink"/>
@@ -3571,10 +3592,7 @@
     <w:p/>
     <w:p/>
     <w:p/>
-    <w:p>
-      <w:bookmarkStart w:id="6" w:name="_GoBack"/>
-      <w:bookmarkEnd w:id="6"/>
-    </w:p>
+    <w:p/>
     <w:p>
       <w:pPr>
         <w:pStyle w:val="Heading1"/>
@@ -3614,7 +3632,7 @@
         <w:t>  </w:t>
       </w:r>
-      <w:bookmarkEnd w:id="5"/>
+      <w:bookmarkEnd w:id="6"/>
     </w:p>
     <w:p>
       <w:pPr>
@@ -3626,11 +3644,9 @@
       </w:pPr>
     </w:p>
     <w:sectPr>
-      <w:footerReference w:type="even" r:id="rId12"/>
-      <w:footerReference w:type="default" r:id="rId13"/>
       <w:pgSz w:w="11900" w:h="16840"/>
       <w:pgMar w:top="1440" w:right="1800" w:bottom="1440" w:left="1800" w:header="708" w:footer="708" w:gutter="0"/>
-      <w:pgNumType w:chapStyle="1"/>
+      <w:pgNumType w:start="1" w:chapStyle="1"/>
       <w:cols w:space="708"/>
       <w:titlePg/>
       <w:docGrid w:linePitch="360"/>
@@ -3728,7 +3744,7 @@
         <w:rStyle w:val="PageNumber"/>
         <w:noProof/>
       </w:rPr>
-      <w:t>11</w:t>
+      <w:t>iii</w:t>
     </w:r>
     <w:r>
       <w:rPr>
@@ -5277,7 +5293,7 @@
 </file>
 
 <file path=customXml/itemProps1.xml><?xml version="1.0" encoding="utf-8"?>
-<ds:datastoreItem xmlns:ds="http://schemas.openxmlformats.org/officeDocument/2006/customXml" ds:itemID="{7139D926-C689-E346-A5E7-00F7689777F5}">
+<ds:datastoreItem xmlns:ds="http://schemas.openxmlformats.org/officeDocument/2006/customXml" ds:itemID="{CF508DAA-E0FB-D844-A818-79B40BE3E3FF}">
   <ds:schemaRefs>
     <ds:schemaRef ds:uri="http://schemas.openxmlformats.org/officeDocument/2006/bibliography"/>
   </ds:schemaRefs>

</xml_diff>